<commit_message>
edited cover letter to remove conflict paragraph as per journal guidelines
</commit_message>
<xml_diff>
--- a/Drafts/MER/Cover letter.docx
+++ b/Drafts/MER/Cover letter.docx
@@ -328,7 +328,19 @@
         <w:rPr>
           <w:rFonts w:ascii="Times New Roman" w:hAnsi="Times New Roman" w:cs="Times New Roman"/>
         </w:rPr>
-        <w:t xml:space="preserve">Our findings provide evidence from several terrestrial environmental contexts that surface contamination does not systematically alter DNA metabarcoding-derived diet data, but that in a contained, mesocosm environment, surface contaminants from shared space with a diet item could inflate estimates of consumption. We believe this study to be timely and of general interest as DNA metabarcoding continues to provide </w:t>
+        <w:t xml:space="preserve">Our findings provide evidence from </w:t>
+      </w:r>
+      <w:r>
+        <w:rPr>
+          <w:rFonts w:ascii="Times New Roman" w:hAnsi="Times New Roman" w:cs="Times New Roman"/>
+        </w:rPr>
+        <w:t>two</w:t>
+      </w:r>
+      <w:r>
+        <w:rPr>
+          <w:rFonts w:ascii="Times New Roman" w:hAnsi="Times New Roman" w:cs="Times New Roman"/>
+        </w:rPr>
+        <w:t xml:space="preserve"> terrestrial environmental contexts that surface contamination does not systematically alter DNA metabarcoding-derived diet data, but that in a contained, mesocosm environment, surface contaminants from shared space with a diet item could inflate estimates of consumption. We believe this study to be timely and of general interest as DNA metabarcoding continues to provide </w:t>
       </w:r>
       <w:r>
         <w:rPr>
@@ -370,7 +382,31 @@
         <w:rPr>
           <w:rFonts w:ascii="Times New Roman" w:hAnsi="Times New Roman" w:cs="Times New Roman"/>
         </w:rPr>
-        <w:t xml:space="preserve">provide general guidelines for DNA metabarcoding studies of invertebrate consumers going forward, including environmental, ecological, and methodological contexts in which surface contaminants </w:t>
+        <w:t xml:space="preserve">provide general guidelines </w:t>
+      </w:r>
+      <w:r>
+        <w:rPr>
+          <w:rFonts w:ascii="Times New Roman" w:hAnsi="Times New Roman" w:cs="Times New Roman"/>
+        </w:rPr>
+        <w:t xml:space="preserve">and next directions </w:t>
+      </w:r>
+      <w:r>
+        <w:rPr>
+          <w:rFonts w:ascii="Times New Roman" w:hAnsi="Times New Roman" w:cs="Times New Roman"/>
+        </w:rPr>
+        <w:t xml:space="preserve">for DNA metabarcoding studies of invertebrate </w:t>
+      </w:r>
+      <w:r>
+        <w:rPr>
+          <w:rFonts w:ascii="Times New Roman" w:hAnsi="Times New Roman" w:cs="Times New Roman"/>
+        </w:rPr>
+        <w:t>consumers</w:t>
+      </w:r>
+      <w:r>
+        <w:rPr>
+          <w:rFonts w:ascii="Times New Roman" w:hAnsi="Times New Roman" w:cs="Times New Roman"/>
+        </w:rPr>
+        <w:t xml:space="preserve">, including environmental, ecological, and methodological contexts in which surface contaminants </w:t>
       </w:r>
       <w:r>
         <w:rPr>

</xml_diff>

<commit_message>
updated cover letter with more specific justifications in P2
</commit_message>
<xml_diff>
--- a/Drafts/MER/Cover letter.docx
+++ b/Drafts/MER/Cover letter.docx
@@ -334,13 +334,25 @@
         <w:rPr>
           <w:rFonts w:ascii="Times New Roman" w:hAnsi="Times New Roman" w:cs="Times New Roman"/>
         </w:rPr>
-        <w:t>two</w:t>
-      </w:r>
-      <w:r>
-        <w:rPr>
-          <w:rFonts w:ascii="Times New Roman" w:hAnsi="Times New Roman" w:cs="Times New Roman"/>
-        </w:rPr>
-        <w:t xml:space="preserve"> terrestrial environmental contexts that surface contamination does not systematically alter DNA metabarcoding-derived diet data, but that in a contained, mesocosm environment, surface contaminants from shared space with a diet item could inflate estimates of consumption. We believe this study to be timely and of general interest as DNA metabarcoding continues to provide </w:t>
+        <w:t>an open terrestrial</w:t>
+      </w:r>
+      <w:r>
+        <w:rPr>
+          <w:rFonts w:ascii="Times New Roman" w:hAnsi="Times New Roman" w:cs="Times New Roman"/>
+        </w:rPr>
+        <w:t xml:space="preserve"> environment</w:t>
+      </w:r>
+      <w:r>
+        <w:rPr>
+          <w:rFonts w:ascii="Times New Roman" w:hAnsi="Times New Roman" w:cs="Times New Roman"/>
+        </w:rPr>
+        <w:t>al context</w:t>
+      </w:r>
+      <w:r>
+        <w:rPr>
+          <w:rFonts w:ascii="Times New Roman" w:hAnsi="Times New Roman" w:cs="Times New Roman"/>
+        </w:rPr>
+        <w:t xml:space="preserve"> that surface contamination does not systematically alter DNA metabarcoding-derived diet data, but that in a contained, mesocosm environment, surface contaminants from shared space with a diet item could inflate estimates of consumption. We believe this study to be timely and of general interest as DNA metabarcoding continues to provide </w:t>
       </w:r>
       <w:r>
         <w:rPr>
@@ -352,7 +364,7 @@
         <w:rPr>
           <w:rFonts w:ascii="Times New Roman" w:hAnsi="Times New Roman" w:cs="Times New Roman"/>
         </w:rPr>
-        <w:t>.</w:t>
+        <w:t xml:space="preserve"> across environmental contexts, including aquatic, marine, terrestrial, and experimental mesocosms.</w:t>
       </w:r>
       <w:r>
         <w:rPr>
@@ -376,71 +388,7 @@
         <w:rPr>
           <w:rFonts w:ascii="Times New Roman" w:hAnsi="Times New Roman" w:cs="Times New Roman"/>
         </w:rPr>
-        <w:t xml:space="preserve">In addition to the findings in this study, we use our results to </w:t>
-      </w:r>
-      <w:r>
-        <w:rPr>
-          <w:rFonts w:ascii="Times New Roman" w:hAnsi="Times New Roman" w:cs="Times New Roman"/>
-        </w:rPr>
-        <w:t xml:space="preserve">provide general guidelines </w:t>
-      </w:r>
-      <w:r>
-        <w:rPr>
-          <w:rFonts w:ascii="Times New Roman" w:hAnsi="Times New Roman" w:cs="Times New Roman"/>
-        </w:rPr>
-        <w:t xml:space="preserve">and next directions </w:t>
-      </w:r>
-      <w:r>
-        <w:rPr>
-          <w:rFonts w:ascii="Times New Roman" w:hAnsi="Times New Roman" w:cs="Times New Roman"/>
-        </w:rPr>
-        <w:t xml:space="preserve">for DNA metabarcoding studies of invertebrate </w:t>
-      </w:r>
-      <w:r>
-        <w:rPr>
-          <w:rFonts w:ascii="Times New Roman" w:hAnsi="Times New Roman" w:cs="Times New Roman"/>
-        </w:rPr>
-        <w:t>consumers</w:t>
-      </w:r>
-      <w:r>
-        <w:rPr>
-          <w:rFonts w:ascii="Times New Roman" w:hAnsi="Times New Roman" w:cs="Times New Roman"/>
-        </w:rPr>
-        <w:t xml:space="preserve">, including environmental, ecological, and methodological contexts in which surface contaminants </w:t>
-      </w:r>
-      <w:r>
-        <w:rPr>
-          <w:rFonts w:ascii="Times New Roman" w:hAnsi="Times New Roman" w:cs="Times New Roman"/>
-        </w:rPr>
-        <w:t>may influence diet data</w:t>
-      </w:r>
-      <w:r>
-        <w:rPr>
-          <w:rFonts w:ascii="Times New Roman" w:hAnsi="Times New Roman" w:cs="Times New Roman"/>
-        </w:rPr>
-        <w:t xml:space="preserve">. </w:t>
-      </w:r>
-    </w:p>
-    <w:p>
-      <w:pPr>
-        <w:rPr>
-          <w:rFonts w:ascii="Times New Roman" w:hAnsi="Times New Roman" w:cs="Times New Roman"/>
-          <w:b/>
-          <w:bCs/>
-        </w:rPr>
-      </w:pPr>
-    </w:p>
-    <w:p>
-      <w:pPr>
-        <w:rPr>
-          <w:rFonts w:ascii="Times New Roman" w:hAnsi="Times New Roman" w:cs="Times New Roman"/>
-        </w:rPr>
-      </w:pPr>
-      <w:r>
-        <w:rPr>
-          <w:rFonts w:ascii="Times New Roman" w:hAnsi="Times New Roman" w:cs="Times New Roman"/>
-        </w:rPr>
-        <w:t xml:space="preserve">The work in this manuscript is all original research carried out by the authors and all authors agree to its content. We acknowledge all research not carried out by the authors in this manuscript.  Furthermore, we acknowledged all sources of funding and declared any direct financial benefits that could result from publication. We received appropriate approvals to conduct this research. The results in this manuscript have not been submitted for publication elsewhere, nor are they previously published.  </w:t>
+        <w:t xml:space="preserve">Our results suggest that environmental, ecological, and methodological aspects of diet DNA metabarcoding studies can play a role in the risk of surface contamination and we suggest next directions in validating DNA metabarcoding across environments and invertebrate consumer taxa. Diet DNA metabarcoding is a promising approach for revealing consumptive interactions in a range of taxa, including invertebrates, that have been foundational to the study of biodiversity. Refining methods and protocols in this field will continue to expand our understanding of ecological communities and functions.   </w:t>
       </w:r>
     </w:p>
     <w:p>

</xml_diff>

<commit_message>
edited banner on cover letter
</commit_message>
<xml_diff>
--- a/Drafts/MER/Cover letter.docx
+++ b/Drafts/MER/Cover letter.docx
@@ -2,75 +2,7 @@
 <file path=word/document.xml><?xml version="1.0" encoding="utf-8"?>
 <w:document xmlns:wpc="http://schemas.microsoft.com/office/word/2010/wordprocessingCanvas" xmlns:cx="http://schemas.microsoft.com/office/drawing/2014/chartex" xmlns:cx1="http://schemas.microsoft.com/office/drawing/2015/9/8/chartex" xmlns:cx2="http://schemas.microsoft.com/office/drawing/2015/10/21/chartex" xmlns:cx3="http://schemas.microsoft.com/office/drawing/2016/5/9/chartex" xmlns:cx4="http://schemas.microsoft.com/office/drawing/2016/5/10/chartex" xmlns:cx5="http://schemas.microsoft.com/office/drawing/2016/5/11/chartex" xmlns:cx6="http://schemas.microsoft.com/office/drawing/2016/5/12/chartex" xmlns:cx7="http://schemas.microsoft.com/office/drawing/2016/5/13/chartex" xmlns:cx8="http://schemas.microsoft.com/office/drawing/2016/5/14/chartex" xmlns:mc="http://schemas.openxmlformats.org/markup-compatibility/2006" xmlns:aink="http://schemas.microsoft.com/office/drawing/2016/ink" xmlns:am3d="http://schemas.microsoft.com/office/drawing/2017/model3d" xmlns:o="urn:schemas-microsoft-com:office:office" xmlns:r="http://schemas.openxmlformats.org/officeDocument/2006/relationships" xmlns:m="http://schemas.openxmlformats.org/officeDocument/2006/math" xmlns:v="urn:schemas-microsoft-com:vml" xmlns:wp14="http://schemas.microsoft.com/office/word/2010/wordprocessingDrawing" xmlns:wp="http://schemas.openxmlformats.org/drawingml/2006/wordprocessingDrawing" xmlns:w10="urn:schemas-microsoft-com:office:word" xmlns:w="http://schemas.openxmlformats.org/wordprocessingml/2006/main" xmlns:w14="http://schemas.microsoft.com/office/word/2010/wordml" xmlns:w15="http://schemas.microsoft.com/office/word/2012/wordml" xmlns:w16cex="http://schemas.microsoft.com/office/word/2018/wordml/cex" xmlns:w16cid="http://schemas.microsoft.com/office/word/2016/wordml/cid" xmlns:w16="http://schemas.microsoft.com/office/word/2018/wordml" xmlns:w16se="http://schemas.microsoft.com/office/word/2015/wordml/symex" xmlns:wpg="http://schemas.microsoft.com/office/word/2010/wordprocessingGroup" xmlns:wpi="http://schemas.microsoft.com/office/word/2010/wordprocessingInk" xmlns:wne="http://schemas.microsoft.com/office/word/2006/wordml" xmlns:wps="http://schemas.microsoft.com/office/word/2010/wordprocessingShape" mc:Ignorable="w14 w15 w16se w16cid w16 w16cex wp14">
   <w:body>
-    <w:p>
-      <w:r>
-        <w:rPr>
-          <w:noProof/>
-        </w:rPr>
-        <w:drawing>
-          <wp:anchor distT="0" distB="0" distL="114300" distR="114300" simplePos="0" relativeHeight="251659264" behindDoc="0" locked="0" layoutInCell="1" allowOverlap="1" wp14:anchorId="16114CB2" wp14:editId="291AEB9B">
-            <wp:simplePos x="0" y="0"/>
-            <wp:positionH relativeFrom="column">
-              <wp:posOffset>0</wp:posOffset>
-            </wp:positionH>
-            <wp:positionV relativeFrom="paragraph">
-              <wp:posOffset>-338328</wp:posOffset>
-            </wp:positionV>
-            <wp:extent cx="5486400" cy="651510"/>
-            <wp:effectExtent l="0" t="0" r="0" b="0"/>
-            <wp:wrapNone/>
-            <wp:docPr id="2" name="Picture 2" descr="UCSBletterhead"/>
-            <wp:cNvGraphicFramePr>
-              <a:graphicFrameLocks xmlns:a="http://schemas.openxmlformats.org/drawingml/2006/main"/>
-            </wp:cNvGraphicFramePr>
-            <a:graphic xmlns:a="http://schemas.openxmlformats.org/drawingml/2006/main">
-              <a:graphicData uri="http://schemas.openxmlformats.org/drawingml/2006/picture">
-                <pic:pic xmlns:pic="http://schemas.openxmlformats.org/drawingml/2006/picture">
-                  <pic:nvPicPr>
-                    <pic:cNvPr id="0" name="Picture 2" descr="UCSBletterhead"/>
-                    <pic:cNvPicPr>
-                      <a:picLocks/>
-                    </pic:cNvPicPr>
-                  </pic:nvPicPr>
-                  <pic:blipFill>
-                    <a:blip r:embed="rId4" cstate="print">
-                      <a:extLst>
-                        <a:ext uri="{28A0092B-C50C-407E-A947-70E740481C1C}">
-                          <a14:useLocalDpi xmlns:a14="http://schemas.microsoft.com/office/drawing/2010/main" val="0"/>
-                        </a:ext>
-                      </a:extLst>
-                    </a:blip>
-                    <a:srcRect/>
-                    <a:stretch>
-                      <a:fillRect/>
-                    </a:stretch>
-                  </pic:blipFill>
-                  <pic:spPr bwMode="auto">
-                    <a:xfrm>
-                      <a:off x="0" y="0"/>
-                      <a:ext cx="5486400" cy="651510"/>
-                    </a:xfrm>
-                    <a:prstGeom prst="rect">
-                      <a:avLst/>
-                    </a:prstGeom>
-                    <a:noFill/>
-                    <a:ln>
-                      <a:noFill/>
-                    </a:ln>
-                  </pic:spPr>
-                </pic:pic>
-              </a:graphicData>
-            </a:graphic>
-            <wp14:sizeRelH relativeFrom="page">
-              <wp14:pctWidth>0</wp14:pctWidth>
-            </wp14:sizeRelH>
-            <wp14:sizeRelV relativeFrom="page">
-              <wp14:pctHeight>0</wp14:pctHeight>
-            </wp14:sizeRelV>
-          </wp:anchor>
-        </w:drawing>
-      </w:r>
-    </w:p>
+    <w:p/>
     <w:p/>
     <w:p>
       <w:pPr>
@@ -230,7 +162,19 @@
         <w:rPr>
           <w:rFonts w:ascii="Times New Roman" w:hAnsi="Times New Roman" w:cs="Times New Roman"/>
         </w:rPr>
-        <w:t xml:space="preserve"> on diet DNA metabarcoding data of invertebrate consumers in mesocosms and natural environments”, we present results from a surface sterilization treatment of invertebrate consumers prior to DNA metabarcoding</w:t>
+        <w:t xml:space="preserve"> on diet DNA metabarcoding data of invertebrate consumers in mesocosms and natural environments”, we present results from a surface sterilization treatment of invertebrate consumers prior to </w:t>
+      </w:r>
+      <w:r>
+        <w:rPr>
+          <w:rFonts w:ascii="Times New Roman" w:hAnsi="Times New Roman" w:cs="Times New Roman"/>
+        </w:rPr>
+        <w:t xml:space="preserve">diet </w:t>
+      </w:r>
+      <w:r>
+        <w:rPr>
+          <w:rFonts w:ascii="Times New Roman" w:hAnsi="Times New Roman" w:cs="Times New Roman"/>
+        </w:rPr>
+        <w:t>DNA metabarcoding</w:t>
       </w:r>
       <w:r>
         <w:rPr>
@@ -382,7 +326,19 @@
         <w:rPr>
           <w:rFonts w:ascii="Times New Roman" w:hAnsi="Times New Roman" w:cs="Times New Roman"/>
         </w:rPr>
-        <w:t xml:space="preserve">sterilization does not appear to be a necessary step in most cases in validating diet DNA metabarcoding data from DNA extracted from full body parts (without dissection) of invertebrate consumers. However, in a contained environment (a mesocosm), we saw marginal evidence of the effects of surface sterilization on consumption measures of an offered diet item, suggesting that there are some contexts in which surface sterilization protocols should be incorporated into DNA metabarcoding workflows. </w:t>
+        <w:t xml:space="preserve">sterilization does not appear to be a necessary step in most cases in validating diet DNA metabarcoding data from DNA extracted from full body parts (without </w:t>
+      </w:r>
+      <w:r>
+        <w:rPr>
+          <w:rFonts w:ascii="Times New Roman" w:hAnsi="Times New Roman" w:cs="Times New Roman"/>
+        </w:rPr>
+        <w:t xml:space="preserve">gut </w:t>
+      </w:r>
+      <w:r>
+        <w:rPr>
+          <w:rFonts w:ascii="Times New Roman" w:hAnsi="Times New Roman" w:cs="Times New Roman"/>
+        </w:rPr>
+        <w:t xml:space="preserve">dissection) of invertebrate consumers. However, in a contained environment (a mesocosm), we saw marginal evidence of the effects of surface sterilization on consumption measures of an offered diet item, suggesting that there are some contexts in which surface sterilization protocols should be incorporated into DNA metabarcoding workflows. </w:t>
       </w:r>
       <w:r>
         <w:rPr>
@@ -436,7 +392,19 @@
         <w:rPr>
           <w:rFonts w:ascii="Times New Roman" w:hAnsi="Times New Roman" w:cs="Times New Roman"/>
         </w:rPr>
-        <w:t xml:space="preserve">efining methods and protocols in this field </w:t>
+        <w:t>efining methods and protocols in th</w:t>
+      </w:r>
+      <w:r>
+        <w:rPr>
+          <w:rFonts w:ascii="Times New Roman" w:hAnsi="Times New Roman" w:cs="Times New Roman"/>
+        </w:rPr>
+        <w:t>e</w:t>
+      </w:r>
+      <w:r>
+        <w:rPr>
+          <w:rFonts w:ascii="Times New Roman" w:hAnsi="Times New Roman" w:cs="Times New Roman"/>
+        </w:rPr>
+        <w:t xml:space="preserve"> field </w:t>
       </w:r>
       <w:r>
         <w:rPr>
@@ -448,7 +416,27 @@
         <w:rPr>
           <w:rFonts w:ascii="Times New Roman" w:hAnsi="Times New Roman" w:cs="Times New Roman"/>
         </w:rPr>
-        <w:t xml:space="preserve">will continue to expand our understanding of </w:t>
+        <w:t xml:space="preserve">will continue to expand </w:t>
+      </w:r>
+      <w:r>
+        <w:rPr>
+          <w:rFonts w:ascii="Times New Roman" w:hAnsi="Times New Roman" w:cs="Times New Roman"/>
+        </w:rPr>
+        <w:t xml:space="preserve">the utility of this method </w:t>
+      </w:r>
+      <w:proofErr w:type="gramStart"/>
+      <w:r>
+        <w:rPr>
+          <w:rFonts w:ascii="Times New Roman" w:hAnsi="Times New Roman" w:cs="Times New Roman"/>
+        </w:rPr>
+        <w:t>in  large</w:t>
+      </w:r>
+      <w:proofErr w:type="gramEnd"/>
+      <w:r>
+        <w:rPr>
+          <w:rFonts w:ascii="Times New Roman" w:hAnsi="Times New Roman" w:cs="Times New Roman"/>
+        </w:rPr>
+        <w:t xml:space="preserve">-scale ecological questions, such as </w:t>
       </w:r>
       <w:r>
         <w:rPr>
@@ -552,6 +540,7 @@
       </w:r>
     </w:p>
     <w:sectPr>
+      <w:headerReference w:type="default" r:id="rId6"/>
       <w:pgSz w:w="12240" w:h="15840"/>
       <w:pgMar w:top="1440" w:right="1440" w:bottom="1440" w:left="1440" w:header="720" w:footer="720" w:gutter="0"/>
       <w:cols w:space="720"/>
@@ -559,6 +548,266 @@
     </w:sectPr>
   </w:body>
 </w:document>
+</file>
+
+<file path=word/endnotes.xml><?xml version="1.0" encoding="utf-8"?>
+<w:endnotes xmlns:wpc="http://schemas.microsoft.com/office/word/2010/wordprocessingCanvas" xmlns:cx="http://schemas.microsoft.com/office/drawing/2014/chartex" xmlns:cx1="http://schemas.microsoft.com/office/drawing/2015/9/8/chartex" xmlns:cx2="http://schemas.microsoft.com/office/drawing/2015/10/21/chartex" xmlns:cx3="http://schemas.microsoft.com/office/drawing/2016/5/9/chartex" xmlns:cx4="http://schemas.microsoft.com/office/drawing/2016/5/10/chartex" xmlns:cx5="http://schemas.microsoft.com/office/drawing/2016/5/11/chartex" xmlns:cx6="http://schemas.microsoft.com/office/drawing/2016/5/12/chartex" xmlns:cx7="http://schemas.microsoft.com/office/drawing/2016/5/13/chartex" xmlns:cx8="http://schemas.microsoft.com/office/drawing/2016/5/14/chartex" xmlns:mc="http://schemas.openxmlformats.org/markup-compatibility/2006" xmlns:aink="http://schemas.microsoft.com/office/drawing/2016/ink" xmlns:am3d="http://schemas.microsoft.com/office/drawing/2017/model3d" xmlns:o="urn:schemas-microsoft-com:office:office" xmlns:r="http://schemas.openxmlformats.org/officeDocument/2006/relationships" xmlns:m="http://schemas.openxmlformats.org/officeDocument/2006/math" xmlns:v="urn:schemas-microsoft-com:vml" xmlns:wp14="http://schemas.microsoft.com/office/word/2010/wordprocessingDrawing" xmlns:wp="http://schemas.openxmlformats.org/drawingml/2006/wordprocessingDrawing" xmlns:w10="urn:schemas-microsoft-com:office:word" xmlns:w="http://schemas.openxmlformats.org/wordprocessingml/2006/main" xmlns:w14="http://schemas.microsoft.com/office/word/2010/wordml" xmlns:w15="http://schemas.microsoft.com/office/word/2012/wordml" xmlns:w16cex="http://schemas.microsoft.com/office/word/2018/wordml/cex" xmlns:w16cid="http://schemas.microsoft.com/office/word/2016/wordml/cid" xmlns:w16="http://schemas.microsoft.com/office/word/2018/wordml" xmlns:w16se="http://schemas.microsoft.com/office/word/2015/wordml/symex" xmlns:wpg="http://schemas.microsoft.com/office/word/2010/wordprocessingGroup" xmlns:wpi="http://schemas.microsoft.com/office/word/2010/wordprocessingInk" xmlns:wne="http://schemas.microsoft.com/office/word/2006/wordml" xmlns:wps="http://schemas.microsoft.com/office/word/2010/wordprocessingShape" mc:Ignorable="w14 w15 w16se w16cid w16 w16cex wp14">
+  <w:endnote w:type="separator" w:id="-1">
+    <w:p>
+      <w:r>
+        <w:separator/>
+      </w:r>
+    </w:p>
+  </w:endnote>
+  <w:endnote w:type="continuationSeparator" w:id="0">
+    <w:p>
+      <w:r>
+        <w:continuationSeparator/>
+      </w:r>
+    </w:p>
+  </w:endnote>
+</w:endnotes>
+</file>
+
+<file path=word/footnotes.xml><?xml version="1.0" encoding="utf-8"?>
+<w:footnotes xmlns:wpc="http://schemas.microsoft.com/office/word/2010/wordprocessingCanvas" xmlns:cx="http://schemas.microsoft.com/office/drawing/2014/chartex" xmlns:cx1="http://schemas.microsoft.com/office/drawing/2015/9/8/chartex" xmlns:cx2="http://schemas.microsoft.com/office/drawing/2015/10/21/chartex" xmlns:cx3="http://schemas.microsoft.com/office/drawing/2016/5/9/chartex" xmlns:cx4="http://schemas.microsoft.com/office/drawing/2016/5/10/chartex" xmlns:cx5="http://schemas.microsoft.com/office/drawing/2016/5/11/chartex" xmlns:cx6="http://schemas.microsoft.com/office/drawing/2016/5/12/chartex" xmlns:cx7="http://schemas.microsoft.com/office/drawing/2016/5/13/chartex" xmlns:cx8="http://schemas.microsoft.com/office/drawing/2016/5/14/chartex" xmlns:mc="http://schemas.openxmlformats.org/markup-compatibility/2006" xmlns:aink="http://schemas.microsoft.com/office/drawing/2016/ink" xmlns:am3d="http://schemas.microsoft.com/office/drawing/2017/model3d" xmlns:o="urn:schemas-microsoft-com:office:office" xmlns:r="http://schemas.openxmlformats.org/officeDocument/2006/relationships" xmlns:m="http://schemas.openxmlformats.org/officeDocument/2006/math" xmlns:v="urn:schemas-microsoft-com:vml" xmlns:wp14="http://schemas.microsoft.com/office/word/2010/wordprocessingDrawing" xmlns:wp="http://schemas.openxmlformats.org/drawingml/2006/wordprocessingDrawing" xmlns:w10="urn:schemas-microsoft-com:office:word" xmlns:w="http://schemas.openxmlformats.org/wordprocessingml/2006/main" xmlns:w14="http://schemas.microsoft.com/office/word/2010/wordml" xmlns:w15="http://schemas.microsoft.com/office/word/2012/wordml" xmlns:w16cex="http://schemas.microsoft.com/office/word/2018/wordml/cex" xmlns:w16cid="http://schemas.microsoft.com/office/word/2016/wordml/cid" xmlns:w16="http://schemas.microsoft.com/office/word/2018/wordml" xmlns:w16se="http://schemas.microsoft.com/office/word/2015/wordml/symex" xmlns:wpg="http://schemas.microsoft.com/office/word/2010/wordprocessingGroup" xmlns:wpi="http://schemas.microsoft.com/office/word/2010/wordprocessingInk" xmlns:wne="http://schemas.microsoft.com/office/word/2006/wordml" xmlns:wps="http://schemas.microsoft.com/office/word/2010/wordprocessingShape" mc:Ignorable="w14 w15 w16se w16cid w16 w16cex wp14">
+  <w:footnote w:type="separator" w:id="-1">
+    <w:p>
+      <w:r>
+        <w:separator/>
+      </w:r>
+    </w:p>
+  </w:footnote>
+  <w:footnote w:type="continuationSeparator" w:id="0">
+    <w:p>
+      <w:r>
+        <w:continuationSeparator/>
+      </w:r>
+    </w:p>
+  </w:footnote>
+</w:footnotes>
+</file>
+
+<file path=word/header1.xml><?xml version="1.0" encoding="utf-8"?>
+<w:hdr xmlns:wpc="http://schemas.microsoft.com/office/word/2010/wordprocessingCanvas" xmlns:cx="http://schemas.microsoft.com/office/drawing/2014/chartex" xmlns:cx1="http://schemas.microsoft.com/office/drawing/2015/9/8/chartex" xmlns:cx2="http://schemas.microsoft.com/office/drawing/2015/10/21/chartex" xmlns:cx3="http://schemas.microsoft.com/office/drawing/2016/5/9/chartex" xmlns:cx4="http://schemas.microsoft.com/office/drawing/2016/5/10/chartex" xmlns:cx5="http://schemas.microsoft.com/office/drawing/2016/5/11/chartex" xmlns:cx6="http://schemas.microsoft.com/office/drawing/2016/5/12/chartex" xmlns:cx7="http://schemas.microsoft.com/office/drawing/2016/5/13/chartex" xmlns:cx8="http://schemas.microsoft.com/office/drawing/2016/5/14/chartex" xmlns:mc="http://schemas.openxmlformats.org/markup-compatibility/2006" xmlns:aink="http://schemas.microsoft.com/office/drawing/2016/ink" xmlns:am3d="http://schemas.microsoft.com/office/drawing/2017/model3d" xmlns:o="urn:schemas-microsoft-com:office:office" xmlns:r="http://schemas.openxmlformats.org/officeDocument/2006/relationships" xmlns:m="http://schemas.openxmlformats.org/officeDocument/2006/math" xmlns:v="urn:schemas-microsoft-com:vml" xmlns:wp14="http://schemas.microsoft.com/office/word/2010/wordprocessingDrawing" xmlns:wp="http://schemas.openxmlformats.org/drawingml/2006/wordprocessingDrawing" xmlns:w10="urn:schemas-microsoft-com:office:word" xmlns:w="http://schemas.openxmlformats.org/wordprocessingml/2006/main" xmlns:w14="http://schemas.microsoft.com/office/word/2010/wordml" xmlns:w15="http://schemas.microsoft.com/office/word/2012/wordml" xmlns:w16cex="http://schemas.microsoft.com/office/word/2018/wordml/cex" xmlns:w16cid="http://schemas.microsoft.com/office/word/2016/wordml/cid" xmlns:w16="http://schemas.microsoft.com/office/word/2018/wordml" xmlns:w16se="http://schemas.microsoft.com/office/word/2015/wordml/symex" xmlns:wpg="http://schemas.microsoft.com/office/word/2010/wordprocessingGroup" xmlns:wpi="http://schemas.microsoft.com/office/word/2010/wordprocessingInk" xmlns:wne="http://schemas.microsoft.com/office/word/2006/wordml" xmlns:wps="http://schemas.microsoft.com/office/word/2010/wordprocessingShape" mc:Ignorable="w14 w15 w16se w16cid w16 w16cex wp14">
+  <w:p>
+    <w:pPr>
+      <w:pStyle w:val="Header"/>
+    </w:pPr>
+    <w:r>
+      <w:rPr>
+        <w:noProof/>
+      </w:rPr>
+      <w:drawing>
+        <wp:anchor distT="0" distB="0" distL="114300" distR="114300" simplePos="0" relativeHeight="251659264" behindDoc="1" locked="0" layoutInCell="1" allowOverlap="0" wp14:anchorId="63EEFBE9" wp14:editId="00CF9BA3">
+          <wp:simplePos x="0" y="0"/>
+          <wp:positionH relativeFrom="column">
+            <wp:posOffset>-17584</wp:posOffset>
+          </wp:positionH>
+          <wp:positionV relativeFrom="paragraph">
+            <wp:posOffset>-58713</wp:posOffset>
+          </wp:positionV>
+          <wp:extent cx="2322576" cy="173736"/>
+          <wp:effectExtent l="0" t="0" r="0" b="4445"/>
+          <wp:wrapNone/>
+          <wp:docPr id="14" name="Picture 14"/>
+          <wp:cNvGraphicFramePr>
+            <a:graphicFrameLocks xmlns:a="http://schemas.openxmlformats.org/drawingml/2006/main"/>
+          </wp:cNvGraphicFramePr>
+          <a:graphic xmlns:a="http://schemas.openxmlformats.org/drawingml/2006/main">
+            <a:graphicData uri="http://schemas.openxmlformats.org/drawingml/2006/picture">
+              <pic:pic xmlns:pic="http://schemas.openxmlformats.org/drawingml/2006/picture">
+                <pic:nvPicPr>
+                  <pic:cNvPr id="1" name="UC_Santa_Barbara_Wordmark_Navy_RGB.png"/>
+                  <pic:cNvPicPr preferRelativeResize="0"/>
+                </pic:nvPicPr>
+                <pic:blipFill>
+                  <a:blip r:embed="rId1">
+                    <a:extLst>
+                      <a:ext uri="{28A0092B-C50C-407E-A947-70E740481C1C}">
+                        <a14:useLocalDpi xmlns:a14="http://schemas.microsoft.com/office/drawing/2010/main" val="0"/>
+                      </a:ext>
+                    </a:extLst>
+                  </a:blip>
+                  <a:stretch>
+                    <a:fillRect/>
+                  </a:stretch>
+                </pic:blipFill>
+                <pic:spPr>
+                  <a:xfrm>
+                    <a:off x="0" y="0"/>
+                    <a:ext cx="2322576" cy="173736"/>
+                  </a:xfrm>
+                  <a:prstGeom prst="rect">
+                    <a:avLst/>
+                  </a:prstGeom>
+                </pic:spPr>
+              </pic:pic>
+            </a:graphicData>
+          </a:graphic>
+          <wp14:sizeRelH relativeFrom="margin">
+            <wp14:pctWidth>0</wp14:pctWidth>
+          </wp14:sizeRelH>
+          <wp14:sizeRelV relativeFrom="margin">
+            <wp14:pctHeight>0</wp14:pctHeight>
+          </wp14:sizeRelV>
+        </wp:anchor>
+      </w:drawing>
+    </w:r>
+  </w:p>
+  <w:p>
+    <w:pPr>
+      <w:pStyle w:val="Header"/>
+    </w:pPr>
+    <w:r>
+      <w:rPr>
+        <w:noProof/>
+      </w:rPr>
+      <mc:AlternateContent>
+        <mc:Choice Requires="wps">
+          <w:drawing>
+            <wp:anchor distT="0" distB="0" distL="114300" distR="114300" simplePos="0" relativeHeight="251661312" behindDoc="0" locked="0" layoutInCell="1" allowOverlap="1" wp14:anchorId="34EFBB5C" wp14:editId="6372F842">
+              <wp:simplePos x="0" y="0"/>
+              <wp:positionH relativeFrom="column">
+                <wp:posOffset>-26230</wp:posOffset>
+              </wp:positionH>
+              <wp:positionV relativeFrom="paragraph">
+                <wp:posOffset>156357</wp:posOffset>
+              </wp:positionV>
+              <wp:extent cx="3156439" cy="406400"/>
+              <wp:effectExtent l="0" t="0" r="6350" b="0"/>
+              <wp:wrapNone/>
+              <wp:docPr id="10" name="Text Box 10"/>
+              <wp:cNvGraphicFramePr/>
+              <a:graphic xmlns:a="http://schemas.openxmlformats.org/drawingml/2006/main">
+                <a:graphicData uri="http://schemas.microsoft.com/office/word/2010/wordprocessingShape">
+                  <wps:wsp>
+                    <wps:cNvSpPr txBox="1"/>
+                    <wps:spPr>
+                      <a:xfrm>
+                        <a:off x="0" y="0"/>
+                        <a:ext cx="3156439" cy="406400"/>
+                      </a:xfrm>
+                      <a:prstGeom prst="rect">
+                        <a:avLst/>
+                      </a:prstGeom>
+                      <a:solidFill>
+                        <a:schemeClr val="lt1"/>
+                      </a:solidFill>
+                      <a:ln w="6350">
+                        <a:noFill/>
+                      </a:ln>
+                    </wps:spPr>
+                    <wps:txbx>
+                      <w:txbxContent>
+                        <w:p>
+                          <w:pPr>
+                            <w:rPr>
+                              <w:rStyle w:val="Headerinfo"/>
+                              <w:rFonts w:ascii="Century Gothic" w:hAnsi="Century Gothic"/>
+                            </w:rPr>
+                          </w:pPr>
+                          <w:r>
+                            <w:rPr>
+                              <w:rStyle w:val="Headerinfo"/>
+                              <w:rFonts w:ascii="Century Gothic" w:hAnsi="Century Gothic"/>
+                            </w:rPr>
+                            <w:t>Department of Ecology, Evolution, and Marine Biology</w:t>
+                          </w:r>
+                        </w:p>
+                        <w:p>
+                          <w:pPr>
+                            <w:rPr>
+                              <w:rStyle w:val="Headerinfo"/>
+                              <w:rFonts w:ascii="Century Gothic" w:hAnsi="Century Gothic"/>
+                            </w:rPr>
+                          </w:pPr>
+                          <w:r>
+                            <w:rPr>
+                              <w:rStyle w:val="Headerinfo"/>
+                              <w:rFonts w:ascii="Century Gothic" w:hAnsi="Century Gothic"/>
+                            </w:rPr>
+                            <w:t>Santa Barbara, CA 93106</w:t>
+                          </w:r>
+                        </w:p>
+                      </w:txbxContent>
+                    </wps:txbx>
+                    <wps:bodyPr rot="0" spcFirstLastPara="0" vertOverflow="overflow" horzOverflow="overflow" vert="horz" wrap="square" lIns="0" tIns="0" rIns="0" bIns="0" numCol="1" spcCol="0" rtlCol="0" fromWordArt="0" anchor="t" anchorCtr="0" forceAA="0" compatLnSpc="1">
+                      <a:prstTxWarp prst="textNoShape">
+                        <a:avLst/>
+                      </a:prstTxWarp>
+                      <a:noAutofit/>
+                    </wps:bodyPr>
+                  </wps:wsp>
+                </a:graphicData>
+              </a:graphic>
+              <wp14:sizeRelH relativeFrom="margin">
+                <wp14:pctWidth>0</wp14:pctWidth>
+              </wp14:sizeRelH>
+              <wp14:sizeRelV relativeFrom="margin">
+                <wp14:pctHeight>0</wp14:pctHeight>
+              </wp14:sizeRelV>
+            </wp:anchor>
+          </w:drawing>
+        </mc:Choice>
+        <mc:Fallback>
+          <w:pict>
+            <v:shapetype w14:anchorId="34EFBB5C" id="_x0000_t202" coordsize="21600,21600" o:spt="202" path="m,l,21600r21600,l21600,xe">
+              <v:stroke joinstyle="miter"/>
+              <v:path gradientshapeok="t" o:connecttype="rect"/>
+            </v:shapetype>
+            <v:shape id="Text Box 10" o:spid="_x0000_s1026" type="#_x0000_t202" style="position:absolute;margin-left:-2.05pt;margin-top:12.3pt;width:248.55pt;height:32pt;z-index:251661312;visibility:visible;mso-wrap-style:square;mso-width-percent:0;mso-height-percent:0;mso-wrap-distance-left:9pt;mso-wrap-distance-top:0;mso-wrap-distance-right:9pt;mso-wrap-distance-bottom:0;mso-position-horizontal:absolute;mso-position-horizontal-relative:text;mso-position-vertical:absolute;mso-position-vertical-relative:text;mso-width-percent:0;mso-height-percent:0;mso-width-relative:margin;mso-height-relative:margin;v-text-anchor:top" o:gfxdata="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" fillcolor="white [3201]" stroked="f" strokeweight=".5pt">
+              <v:textbox inset="0,0,0,0">
+                <w:txbxContent>
+                  <w:p>
+                    <w:pPr>
+                      <w:rPr>
+                        <w:rStyle w:val="Headerinfo"/>
+                        <w:rFonts w:ascii="Century Gothic" w:hAnsi="Century Gothic"/>
+                      </w:rPr>
+                    </w:pPr>
+                    <w:r>
+                      <w:rPr>
+                        <w:rStyle w:val="Headerinfo"/>
+                        <w:rFonts w:ascii="Century Gothic" w:hAnsi="Century Gothic"/>
+                      </w:rPr>
+                      <w:t>Department of Ecology, Evolution, and Marine Biology</w:t>
+                    </w:r>
+                  </w:p>
+                  <w:p>
+                    <w:pPr>
+                      <w:rPr>
+                        <w:rStyle w:val="Headerinfo"/>
+                        <w:rFonts w:ascii="Century Gothic" w:hAnsi="Century Gothic"/>
+                      </w:rPr>
+                    </w:pPr>
+                    <w:r>
+                      <w:rPr>
+                        <w:rStyle w:val="Headerinfo"/>
+                        <w:rFonts w:ascii="Century Gothic" w:hAnsi="Century Gothic"/>
+                      </w:rPr>
+                      <w:t>Santa Barbara, CA 93106</w:t>
+                    </w:r>
+                  </w:p>
+                </w:txbxContent>
+              </v:textbox>
+            </v:shape>
+          </w:pict>
+        </mc:Fallback>
+      </mc:AlternateContent>
+    </w:r>
+  </w:p>
+  <w:p>
+    <w:pPr>
+      <w:pStyle w:val="Header"/>
+    </w:pPr>
+  </w:p>
+  <w:p>
+    <w:pPr>
+      <w:pStyle w:val="Header"/>
+    </w:pPr>
+  </w:p>
+</w:hdr>
 </file>
 
 <file path=word/styles.xml><?xml version="1.0" encoding="utf-8"?>
@@ -981,6 +1230,58 @@
     <w:semiHidden/>
     <w:unhideWhenUsed/>
   </w:style>
+  <w:style w:type="paragraph" w:styleId="Header">
+    <w:name w:val="header"/>
+    <w:basedOn w:val="Normal"/>
+    <w:link w:val="HeaderChar"/>
+    <w:uiPriority w:val="99"/>
+    <w:unhideWhenUsed/>
+    <w:rsid w:val="001A1EC8"/>
+    <w:pPr>
+      <w:tabs>
+        <w:tab w:val="center" w:pos="4680"/>
+        <w:tab w:val="right" w:pos="9360"/>
+      </w:tabs>
+    </w:pPr>
+  </w:style>
+  <w:style w:type="character" w:customStyle="1" w:styleId="HeaderChar">
+    <w:name w:val="Header Char"/>
+    <w:basedOn w:val="DefaultParagraphFont"/>
+    <w:link w:val="Header"/>
+    <w:uiPriority w:val="99"/>
+    <w:rsid w:val="001A1EC8"/>
+  </w:style>
+  <w:style w:type="paragraph" w:styleId="Footer">
+    <w:name w:val="footer"/>
+    <w:basedOn w:val="Normal"/>
+    <w:link w:val="FooterChar"/>
+    <w:uiPriority w:val="99"/>
+    <w:unhideWhenUsed/>
+    <w:rsid w:val="001A1EC8"/>
+    <w:pPr>
+      <w:tabs>
+        <w:tab w:val="center" w:pos="4680"/>
+        <w:tab w:val="right" w:pos="9360"/>
+      </w:tabs>
+    </w:pPr>
+  </w:style>
+  <w:style w:type="character" w:customStyle="1" w:styleId="FooterChar">
+    <w:name w:val="Footer Char"/>
+    <w:basedOn w:val="DefaultParagraphFont"/>
+    <w:link w:val="Footer"/>
+    <w:uiPriority w:val="99"/>
+    <w:rsid w:val="001A1EC8"/>
+  </w:style>
+  <w:style w:type="character" w:customStyle="1" w:styleId="Headerinfo">
+    <w:name w:val="Header info"/>
+    <w:uiPriority w:val="1"/>
+    <w:qFormat/>
+    <w:rsid w:val="001A1EC8"/>
+    <w:rPr>
+      <w:sz w:val="18"/>
+      <w:szCs w:val="18"/>
+    </w:rPr>
+  </w:style>
 </w:styles>
 </file>
 

</xml_diff>